<commit_message>
Updated section 2.1, added mobile ui
</commit_message>
<xml_diff>
--- a/documentation/SRS_Document.docx
+++ b/documentation/SRS_Document.docx
@@ -1033,12 +1033,12 @@
             <wp:extent cx="7458432" cy="3569019"/>
             <wp:effectExtent b="0" l="0" r="0" t="0"/>
             <wp:wrapSquare wrapText="bothSides" distB="0" distT="0" distL="114300" distR="114300"/>
-            <wp:docPr id="6" name="image1.png"/>
+            <wp:docPr id="6" name="image3.png"/>
             <a:graphic>
               <a:graphicData uri="http://schemas.openxmlformats.org/drawingml/2006/picture">
                 <pic:pic>
                   <pic:nvPicPr>
-                    <pic:cNvPr id="0" name="image1.png"/>
+                    <pic:cNvPr id="0" name="image3.png"/>
                     <pic:cNvPicPr preferRelativeResize="0"/>
                   </pic:nvPicPr>
                   <pic:blipFill>
@@ -1315,12 +1315,12 @@
           <wp:inline distB="0" distT="0" distL="0" distR="0">
             <wp:extent cx="5328285" cy="3394075"/>
             <wp:effectExtent b="0" l="0" r="0" t="0"/>
-            <wp:docPr id="7" name="image2.png"/>
+            <wp:docPr id="7" name="image1.png"/>
             <a:graphic>
               <a:graphicData uri="http://schemas.openxmlformats.org/drawingml/2006/picture">
                 <pic:pic>
                   <pic:nvPicPr>
-                    <pic:cNvPr id="0" name="image2.png"/>
+                    <pic:cNvPr id="0" name="image1.png"/>
                     <pic:cNvPicPr preferRelativeResize="0"/>
                   </pic:nvPicPr>
                   <pic:blipFill>
@@ -1518,12 +1518,12 @@
           <wp:inline distB="0" distT="0" distL="0" distR="0">
             <wp:extent cx="4976495" cy="3581400"/>
             <wp:effectExtent b="0" l="0" r="0" t="0"/>
-            <wp:docPr id="9" name="image3.png"/>
+            <wp:docPr id="9" name="image2.png"/>
             <a:graphic>
               <a:graphicData uri="http://schemas.openxmlformats.org/drawingml/2006/picture">
                 <pic:pic>
                   <pic:nvPicPr>
-                    <pic:cNvPr id="0" name="image3.png"/>
+                    <pic:cNvPr id="0" name="image2.png"/>
                     <pic:cNvPicPr preferRelativeResize="0"/>
                   </pic:nvPicPr>
                   <pic:blipFill>
@@ -1795,12 +1795,19 @@
           <w:color w:val="8496b0"/>
           <w:sz w:val="20"/>
           <w:szCs w:val="20"/>
-        </w:rPr>
-      </w:pPr>
-      <w:r>
-        <w:rPr>
-          <w:rtl w:val="0"/>
-        </w:rPr>
+          <w:u w:val="single"/>
+        </w:rPr>
+      </w:pPr>
+      <w:r>
+        <w:rPr>
+          <w:i w:val="1"/>
+          <w:color w:val="8496b0"/>
+          <w:sz w:val="20"/>
+          <w:szCs w:val="20"/>
+          <w:u w:val="single"/>
+          <w:rtl w:val="0"/>
+        </w:rPr>
+        <w:t xml:space="preserve">Web App</w:t>
       </w:r>
     </w:p>
     <w:p>
@@ -1926,57 +1933,297 @@
           <w:color w:val="8496b0"/>
           <w:sz w:val="20"/>
           <w:szCs w:val="20"/>
-        </w:rPr>
-      </w:pPr>
-      <w:r>
-        <w:rPr>
-          <w:rtl w:val="0"/>
-        </w:rPr>
-      </w:r>
-    </w:p>
-    <w:p>
-      <w:pPr>
-        <w:keepNext w:val="0"/>
-        <w:keepLines w:val="0"/>
-        <w:widowControl w:val="1"/>
-        <w:pBdr>
-          <w:top w:space="0" w:sz="0" w:val="nil"/>
-          <w:left w:space="0" w:sz="0" w:val="nil"/>
-          <w:bottom w:space="0" w:sz="0" w:val="nil"/>
-          <w:right w:space="0" w:sz="0" w:val="nil"/>
-          <w:between w:space="0" w:sz="0" w:val="nil"/>
-        </w:pBdr>
-        <w:shd w:fill="auto" w:val="clear"/>
-        <w:spacing w:after="0" w:before="120" w:line="240" w:lineRule="auto"/>
-        <w:ind w:left="0" w:right="0" w:firstLine="0"/>
-        <w:jc w:val="left"/>
-        <w:rPr>
-          <w:i w:val="1"/>
-          <w:color w:val="8496b0"/>
-          <w:sz w:val="20"/>
-          <w:szCs w:val="20"/>
-        </w:rPr>
-      </w:pPr>
-      <w:r>
-        <w:rPr>
-          <w:i w:val="1"/>
-          <w:color w:val="8496b0"/>
-          <w:sz w:val="20"/>
-          <w:szCs w:val="20"/>
-          <w:rtl w:val="0"/>
-        </w:rPr>
-        <w:t xml:space="preserve">(Mobile App εδω)</w:t>
-      </w:r>
-      <w:r>
-        <w:rPr>
-          <w:rtl w:val="0"/>
-        </w:rPr>
-      </w:r>
-    </w:p>
-    <w:p>
-      <w:pPr>
-        <w:pStyle w:val="Heading2"/>
-        <w:rPr/>
+          <w:u w:val="single"/>
+        </w:rPr>
+      </w:pPr>
+      <w:r>
+        <w:rPr>
+          <w:i w:val="1"/>
+          <w:color w:val="8496b0"/>
+          <w:sz w:val="20"/>
+          <w:szCs w:val="20"/>
+          <w:u w:val="single"/>
+          <w:rtl w:val="0"/>
+        </w:rPr>
+        <w:t xml:space="preserve">Mobile App</w:t>
+      </w:r>
+    </w:p>
+    <w:p>
+      <w:pPr>
+        <w:keepNext w:val="0"/>
+        <w:keepLines w:val="0"/>
+        <w:widowControl w:val="1"/>
+        <w:pBdr>
+          <w:top w:space="0" w:sz="0" w:val="nil"/>
+          <w:left w:space="0" w:sz="0" w:val="nil"/>
+          <w:bottom w:space="0" w:sz="0" w:val="nil"/>
+          <w:right w:space="0" w:sz="0" w:val="nil"/>
+          <w:between w:space="0" w:sz="0" w:val="nil"/>
+        </w:pBdr>
+        <w:shd w:fill="auto" w:val="clear"/>
+        <w:spacing w:after="0" w:before="120" w:line="240" w:lineRule="auto"/>
+        <w:ind w:left="0" w:right="0" w:firstLine="0"/>
+        <w:jc w:val="left"/>
+        <w:rPr>
+          <w:i w:val="1"/>
+          <w:color w:val="8496b0"/>
+          <w:sz w:val="20"/>
+          <w:szCs w:val="20"/>
+        </w:rPr>
+      </w:pPr>
+      <w:r>
+        <w:rPr>
+          <w:i w:val="1"/>
+          <w:color w:val="8496b0"/>
+          <w:sz w:val="20"/>
+          <w:szCs w:val="20"/>
+          <w:rtl w:val="0"/>
+        </w:rPr>
+        <w:t xml:space="preserve">Ο χρήστης όταν ανοίγει την mobile εφαρμογή που έχουμε δημιουργήσει η πρώτη σελίδα που βλέπει είναι η σελίδα εισόδου του χρήστη στο σύστημα ( Log In Activity ). Για να μπορέσει στο κυρίως σώμα της εφαρμογής θα πρέπει να βάλει τα στοιχεία εισόδου του ( Username και Password ) και αν είναι σωστά και υπάρχουν στην βάση δεδομένων μας του επιτρέπουμε να κάνει access και να προχωρήσει στον κορμό του app ( Main Activity). Η κύρια σελίδα αποτελείται στο πάνω μέρος της από εισαγωγικές πληροφορίες προς τον χρήστη και από την συμπλήρωση των απαραίτητων πεδίων από την σκοπιά του προκυμμένου να μπορέσει να πραγματοποιηθεί σωστά η αναζήτηση που επιθυμεί και να εντοπίσει τα σωστά αποτελέσματα αναφορικά με την ενέργεια ( Πεδία συμπλήρωσης: Country, Date From, Date To, Form, Time ). </w:t>
+      </w:r>
+    </w:p>
+    <w:p>
+      <w:pPr>
+        <w:keepNext w:val="0"/>
+        <w:keepLines w:val="0"/>
+        <w:widowControl w:val="1"/>
+        <w:pBdr>
+          <w:top w:space="0" w:sz="0" w:val="nil"/>
+          <w:left w:space="0" w:sz="0" w:val="nil"/>
+          <w:bottom w:space="0" w:sz="0" w:val="nil"/>
+          <w:right w:space="0" w:sz="0" w:val="nil"/>
+          <w:between w:space="0" w:sz="0" w:val="nil"/>
+        </w:pBdr>
+        <w:shd w:fill="auto" w:val="clear"/>
+        <w:spacing w:after="0" w:before="120" w:line="240" w:lineRule="auto"/>
+        <w:ind w:left="0" w:right="0" w:firstLine="0"/>
+        <w:jc w:val="left"/>
+        <w:rPr>
+          <w:i w:val="1"/>
+          <w:color w:val="8496b0"/>
+          <w:sz w:val="20"/>
+          <w:szCs w:val="20"/>
+        </w:rPr>
+      </w:pPr>
+      <w:r>
+        <w:rPr>
+          <w:i w:val="1"/>
+          <w:color w:val="8496b0"/>
+          <w:sz w:val="20"/>
+          <w:szCs w:val="20"/>
+          <w:rtl w:val="0"/>
+        </w:rPr>
+        <w:t xml:space="preserve">Αφού συμπληρωθούν όλα τα προαπαιτούμενα κενά πατάμε το «Search» και ανάλογα με την επιλογή που έχουμε κάνει στο πεδίο «Form» κατευθυνόμαστε στην σελίδα Table Activity ή Ravdo Activity που περιέχουν την ανάλυση των στοιχείων που αντλήσαμε από την βάση μας με τα δοθέντα στοιχεία του χρήστη σε μορφή Πίνακα στοιχείων ή Ραβδογράμματος αντίστοιχα. Σε κάθε μία από αυτές τις σελίδες υπάρχει η δυνατότητα από το πλαίσιο στο κάτω μέρος να μεταπηδήσουμε από την λειτουργία Table στην Ravdo και αντίστροφα καθώς επίσης και να πραγματοποιήσουμε μια καινούργια αναζήτηση με το πάτημα του πλήκτρου «New Search». </w:t>
+      </w:r>
+    </w:p>
+    <w:p>
+      <w:pPr>
+        <w:keepNext w:val="0"/>
+        <w:keepLines w:val="0"/>
+        <w:widowControl w:val="1"/>
+        <w:pBdr>
+          <w:top w:space="0" w:sz="0" w:val="nil"/>
+          <w:left w:space="0" w:sz="0" w:val="nil"/>
+          <w:bottom w:space="0" w:sz="0" w:val="nil"/>
+          <w:right w:space="0" w:sz="0" w:val="nil"/>
+          <w:between w:space="0" w:sz="0" w:val="nil"/>
+        </w:pBdr>
+        <w:shd w:fill="auto" w:val="clear"/>
+        <w:spacing w:after="0" w:before="120" w:line="240" w:lineRule="auto"/>
+        <w:ind w:left="0" w:right="0" w:firstLine="0"/>
+        <w:jc w:val="left"/>
+        <w:rPr>
+          <w:i w:val="1"/>
+          <w:color w:val="8496b0"/>
+          <w:sz w:val="20"/>
+          <w:szCs w:val="20"/>
+        </w:rPr>
+      </w:pPr>
+      <w:r>
+        <w:rPr>
+          <w:i w:val="1"/>
+          <w:color w:val="8496b0"/>
+          <w:sz w:val="20"/>
+          <w:szCs w:val="20"/>
+          <w:rtl w:val="0"/>
+        </w:rPr>
+        <w:t xml:space="preserve">Σε κάθε μία από της παραπάνω σελίδες του app μας υπάρχει η δυνατότητα να κάνει ο χρήστης Log Out και να επιστρέψει στην αρχική σελίδα ( Log In Activity ) του συστήματος προκυμμένου να κάνει εκ νέου Log In με άλλα στοιχεία.</w:t>
+      </w:r>
+    </w:p>
+    <w:p>
+      <w:pPr>
+        <w:keepNext w:val="0"/>
+        <w:keepLines w:val="0"/>
+        <w:widowControl w:val="1"/>
+        <w:pBdr>
+          <w:top w:space="0" w:sz="0" w:val="nil"/>
+          <w:left w:space="0" w:sz="0" w:val="nil"/>
+          <w:bottom w:space="0" w:sz="0" w:val="nil"/>
+          <w:right w:space="0" w:sz="0" w:val="nil"/>
+          <w:between w:space="0" w:sz="0" w:val="nil"/>
+        </w:pBdr>
+        <w:shd w:fill="auto" w:val="clear"/>
+        <w:spacing w:after="0" w:before="120" w:line="240" w:lineRule="auto"/>
+        <w:ind w:left="0" w:right="0" w:firstLine="0"/>
+        <w:jc w:val="left"/>
+        <w:rPr>
+          <w:i w:val="1"/>
+          <w:color w:val="8496b0"/>
+          <w:sz w:val="20"/>
+          <w:szCs w:val="20"/>
+        </w:rPr>
+      </w:pPr>
+      <w:r>
+        <w:rPr>
+          <w:rtl w:val="0"/>
+        </w:rPr>
+      </w:r>
+    </w:p>
+    <w:p>
+      <w:pPr>
+        <w:keepNext w:val="0"/>
+        <w:keepLines w:val="0"/>
+        <w:widowControl w:val="1"/>
+        <w:pBdr>
+          <w:top w:space="0" w:sz="0" w:val="nil"/>
+          <w:left w:space="0" w:sz="0" w:val="nil"/>
+          <w:bottom w:space="0" w:sz="0" w:val="nil"/>
+          <w:right w:space="0" w:sz="0" w:val="nil"/>
+          <w:between w:space="0" w:sz="0" w:val="nil"/>
+        </w:pBdr>
+        <w:shd w:fill="auto" w:val="clear"/>
+        <w:spacing w:after="0" w:before="120" w:line="240" w:lineRule="auto"/>
+        <w:ind w:left="0" w:right="0" w:firstLine="0"/>
+        <w:jc w:val="left"/>
+        <w:rPr>
+          <w:i w:val="1"/>
+          <w:color w:val="8496b0"/>
+          <w:sz w:val="20"/>
+          <w:szCs w:val="20"/>
+        </w:rPr>
+      </w:pPr>
+      <w:r>
+        <w:rPr>
+          <w:rtl w:val="0"/>
+        </w:rPr>
+      </w:r>
+    </w:p>
+    <w:p>
+      <w:pPr>
+        <w:keepNext w:val="0"/>
+        <w:keepLines w:val="0"/>
+        <w:widowControl w:val="1"/>
+        <w:pBdr>
+          <w:top w:space="0" w:sz="0" w:val="nil"/>
+          <w:left w:space="0" w:sz="0" w:val="nil"/>
+          <w:bottom w:space="0" w:sz="0" w:val="nil"/>
+          <w:right w:space="0" w:sz="0" w:val="nil"/>
+          <w:between w:space="0" w:sz="0" w:val="nil"/>
+        </w:pBdr>
+        <w:shd w:fill="auto" w:val="clear"/>
+        <w:spacing w:after="0" w:before="120" w:line="240" w:lineRule="auto"/>
+        <w:ind w:left="0" w:right="0" w:firstLine="0"/>
+        <w:jc w:val="left"/>
+        <w:rPr>
+          <w:i w:val="1"/>
+          <w:color w:val="8496b0"/>
+          <w:sz w:val="20"/>
+          <w:szCs w:val="20"/>
+        </w:rPr>
+      </w:pPr>
+      <w:r>
+        <w:rPr>
+          <w:rtl w:val="0"/>
+        </w:rPr>
+      </w:r>
+    </w:p>
+    <w:p>
+      <w:pPr>
+        <w:keepNext w:val="0"/>
+        <w:keepLines w:val="0"/>
+        <w:widowControl w:val="1"/>
+        <w:pBdr>
+          <w:top w:space="0" w:sz="0" w:val="nil"/>
+          <w:left w:space="0" w:sz="0" w:val="nil"/>
+          <w:bottom w:space="0" w:sz="0" w:val="nil"/>
+          <w:right w:space="0" w:sz="0" w:val="nil"/>
+          <w:between w:space="0" w:sz="0" w:val="nil"/>
+        </w:pBdr>
+        <w:shd w:fill="auto" w:val="clear"/>
+        <w:spacing w:after="0" w:before="120" w:line="240" w:lineRule="auto"/>
+        <w:ind w:left="0" w:right="0" w:firstLine="0"/>
+        <w:jc w:val="left"/>
+        <w:rPr>
+          <w:i w:val="1"/>
+          <w:color w:val="8496b0"/>
+          <w:sz w:val="20"/>
+          <w:szCs w:val="20"/>
+        </w:rPr>
+      </w:pPr>
+      <w:r>
+        <w:rPr>
+          <w:rtl w:val="0"/>
+        </w:rPr>
+      </w:r>
+    </w:p>
+    <w:p>
+      <w:pPr>
+        <w:keepNext w:val="0"/>
+        <w:keepLines w:val="0"/>
+        <w:widowControl w:val="1"/>
+        <w:pBdr>
+          <w:top w:space="0" w:sz="0" w:val="nil"/>
+          <w:left w:space="0" w:sz="0" w:val="nil"/>
+          <w:bottom w:space="0" w:sz="0" w:val="nil"/>
+          <w:right w:space="0" w:sz="0" w:val="nil"/>
+          <w:between w:space="0" w:sz="0" w:val="nil"/>
+        </w:pBdr>
+        <w:shd w:fill="auto" w:val="clear"/>
+        <w:spacing w:after="0" w:before="120" w:line="240" w:lineRule="auto"/>
+        <w:ind w:left="0" w:right="0" w:firstLine="0"/>
+        <w:jc w:val="left"/>
+        <w:rPr>
+          <w:i w:val="1"/>
+          <w:color w:val="8496b0"/>
+          <w:sz w:val="20"/>
+          <w:szCs w:val="20"/>
+        </w:rPr>
+      </w:pPr>
+      <w:r>
+        <w:rPr>
+          <w:rtl w:val="0"/>
+        </w:rPr>
+      </w:r>
+    </w:p>
+    <w:p>
+      <w:pPr>
+        <w:keepNext w:val="0"/>
+        <w:keepLines w:val="0"/>
+        <w:widowControl w:val="1"/>
+        <w:pBdr>
+          <w:top w:space="0" w:sz="0" w:val="nil"/>
+          <w:left w:space="0" w:sz="0" w:val="nil"/>
+          <w:bottom w:space="0" w:sz="0" w:val="nil"/>
+          <w:right w:space="0" w:sz="0" w:val="nil"/>
+          <w:between w:space="0" w:sz="0" w:val="nil"/>
+        </w:pBdr>
+        <w:shd w:fill="auto" w:val="clear"/>
+        <w:spacing w:after="0" w:before="120" w:line="240" w:lineRule="auto"/>
+        <w:ind w:left="0" w:right="0" w:firstLine="0"/>
+        <w:jc w:val="left"/>
+        <w:rPr>
+          <w:rFonts w:ascii="Calibri" w:cs="Calibri" w:eastAsia="Calibri" w:hAnsi="Calibri"/>
+          <w:b w:val="0"/>
+          <w:i w:val="1"/>
+          <w:smallCaps w:val="0"/>
+          <w:strike w:val="0"/>
+          <w:color w:val="8496b0"/>
+          <w:sz w:val="20"/>
+          <w:szCs w:val="20"/>
+          <w:u w:val="none"/>
+          <w:shd w:fill="auto" w:val="clear"/>
+          <w:vertAlign w:val="baseline"/>
+        </w:rPr>
       </w:pPr>
       <w:r>
         <w:rPr>
@@ -1986,101 +2233,10 @@
         <w:tab/>
         <w:t xml:space="preserve">Λειτουργίες: περιπτώσεις χρήσης</w:t>
       </w:r>
-    </w:p>
-    <w:p>
-      <w:pPr>
-        <w:keepNext w:val="0"/>
-        <w:keepLines w:val="0"/>
-        <w:widowControl w:val="1"/>
-        <w:pBdr>
-          <w:top w:space="0" w:sz="0" w:val="nil"/>
-          <w:left w:space="0" w:sz="0" w:val="nil"/>
-          <w:bottom w:space="0" w:sz="0" w:val="nil"/>
-          <w:right w:space="0" w:sz="0" w:val="nil"/>
-          <w:between w:space="0" w:sz="0" w:val="nil"/>
-        </w:pBdr>
-        <w:shd w:fill="auto" w:val="clear"/>
-        <w:spacing w:after="0" w:before="120" w:line="240" w:lineRule="auto"/>
-        <w:ind w:left="0" w:right="0" w:firstLine="0"/>
-        <w:jc w:val="left"/>
-        <w:rPr>
-          <w:rFonts w:ascii="Calibri" w:cs="Calibri" w:eastAsia="Calibri" w:hAnsi="Calibri"/>
-          <w:b w:val="0"/>
-          <w:i w:val="1"/>
-          <w:smallCaps w:val="0"/>
-          <w:strike w:val="0"/>
-          <w:color w:val="8496b0"/>
-          <w:sz w:val="20"/>
-          <w:szCs w:val="20"/>
-          <w:u w:val="none"/>
-          <w:shd w:fill="auto" w:val="clear"/>
-          <w:vertAlign w:val="baseline"/>
-        </w:rPr>
-      </w:pPr>
-      <w:r>
-        <w:rPr>
-          <w:rFonts w:ascii="Calibri" w:cs="Calibri" w:eastAsia="Calibri" w:hAnsi="Calibri"/>
-          <w:b w:val="0"/>
-          <w:i w:val="1"/>
-          <w:smallCaps w:val="0"/>
-          <w:strike w:val="0"/>
-          <w:color w:val="8496b0"/>
-          <w:sz w:val="20"/>
-          <w:szCs w:val="20"/>
-          <w:u w:val="none"/>
-          <w:shd w:fill="auto" w:val="clear"/>
-          <w:vertAlign w:val="baseline"/>
-          <w:rtl w:val="0"/>
-        </w:rPr>
-        <w:t xml:space="preserve"> Λεπτομερής προδιαγραφή των λειτουργιών του λογισμικού σε επίπεδο περιπτώσεων χρήσης. </w:t>
-      </w:r>
-    </w:p>
-    <w:p>
-      <w:pPr>
-        <w:keepNext w:val="0"/>
-        <w:keepLines w:val="0"/>
-        <w:widowControl w:val="1"/>
-        <w:pBdr>
-          <w:top w:space="0" w:sz="0" w:val="nil"/>
-          <w:left w:space="0" w:sz="0" w:val="nil"/>
-          <w:bottom w:space="0" w:sz="0" w:val="nil"/>
-          <w:right w:space="0" w:sz="0" w:val="nil"/>
-          <w:between w:space="0" w:sz="0" w:val="nil"/>
-        </w:pBdr>
-        <w:shd w:fill="auto" w:val="clear"/>
-        <w:spacing w:after="0" w:before="120" w:line="240" w:lineRule="auto"/>
-        <w:ind w:left="0" w:right="0" w:firstLine="0"/>
-        <w:jc w:val="left"/>
-        <w:rPr>
-          <w:rFonts w:ascii="Calibri" w:cs="Calibri" w:eastAsia="Calibri" w:hAnsi="Calibri"/>
-          <w:b w:val="0"/>
-          <w:i w:val="1"/>
-          <w:smallCaps w:val="0"/>
-          <w:strike w:val="0"/>
-          <w:color w:val="8496b0"/>
-          <w:sz w:val="20"/>
-          <w:szCs w:val="20"/>
-          <w:u w:val="none"/>
-          <w:shd w:fill="auto" w:val="clear"/>
-          <w:vertAlign w:val="baseline"/>
-        </w:rPr>
-      </w:pPr>
-      <w:r>
-        <w:rPr>
-          <w:rFonts w:ascii="Calibri" w:cs="Calibri" w:eastAsia="Calibri" w:hAnsi="Calibri"/>
-          <w:b w:val="0"/>
-          <w:i w:val="1"/>
-          <w:smallCaps w:val="0"/>
-          <w:strike w:val="0"/>
-          <w:color w:val="8496b0"/>
-          <w:sz w:val="20"/>
-          <w:szCs w:val="20"/>
-          <w:u w:val="none"/>
-          <w:shd w:fill="auto" w:val="clear"/>
-          <w:vertAlign w:val="baseline"/>
-          <w:rtl w:val="0"/>
-        </w:rPr>
-        <w:t xml:space="preserve">Για κάθε μία λειτουργία δίνονται τα ακόλουθα. </w:t>
+      <w:r>
+        <w:rPr>
+          <w:rtl w:val="0"/>
+        </w:rPr>
       </w:r>
     </w:p>
     <w:p>
@@ -6277,7 +6433,7 @@
           <w:szCs w:val="20"/>
           <w:rtl w:val="0"/>
         </w:rPr>
-        <w:t xml:space="preserve">Επιπλέον,, η χρήση της SQL (και, πιο συγκεκριμένα, της MySQL) για την υλοποίηση της βάσης δεδομένων επιβάλλει και αυτή κάποιους περιορισμούς, οι βασικότεροι από τους οποίους έχουν να κάνουν με το ότι πρόκειται για μία σχεσιακή βάση δεδομένων. Σαν αποτέλεσμα, η βάση μας είναι λίγο πολύ υποχρεωμένη να περιέχει έναν αριθμό "προτύπων" (patterns - οι πίνακες), πολύ μικρό σε σχέση με το πλήθος των δεδομένων, και έτσι οι εγγραφές για χρήστες, για παράδειγμα, θα έχουν ένα σημαντικό βαθμό ομοιομορφίας. Γενικότερα, μια σχεσιακή βάση επιβάλλει κάποια σχετικά αυστηρή δομή στα δεδομένα της.</w:t>
+        <w:t xml:space="preserve">Επιπλέον, η χρήση της SQL (και, πιο συγκεκριμένα, της MySQL) για την υλοποίηση της βάσης δεδομένων επιβάλλει και αυτή κάποιους περιορισμούς, οι βασικότεροι από τους οποίους έχουν να κάνουν με το ότι πρόκειται για μία σχεσιακή βάση δεδομένων. Σαν αποτέλεσμα, η βάση μας είναι λίγο πολύ υποχρεωμένη να περιέχει έναν αριθμό "προτύπων" (patterns - οι πίνακες), πολύ μικρό σε σχέση με το πλήθος των δεδομένων, και έτσι οι εγγραφές για χρήστες, για παράδειγμα, θα έχουν ένα σημαντικό βαθμό ομοιομορφίας. Γενικότερα, μια σχεσιακή βάση επιβάλλει κάποια σχετικά αυστηρή δομή στα δεδομένα της.</w:t>
       </w:r>
     </w:p>
     <w:p>
@@ -8985,7 +9141,7 @@
 
 <file path=customXML/item1.xml><?xml version="1.0" encoding="utf-8"?>
 <go:gDocsCustomXmlDataStorage xmlns:go="http://customooxmlschemas.google.com/" xmlns:r="http://schemas.openxmlformats.org/officeDocument/2006/relationships">
-  <go:docsCustomData xmlns:go="http://customooxmlschemas.google.com/" roundtripDataSignature="AMtx7miYOGqLZEaFGOLOvk/IL4jzKhC7Xg==">AMUW2mV5H/q2f6nRovcAvIu0xMj3zHE98vjG14IYManzwXxQi000H6Ug0JNayuIFHB0m5KjCuzk+QhMZ2raygjF+IfHJYjvFj+DPHZy2+xfTspTc9nBPOfRMZ36+77296KKKM4AQmweeEVr6ZKYlhGkftjAbtyN9q8LyrhS5OwK44HDfU2rMaXBbIx05kQ9fqJ1OAWkh16ANmakAFLlcTjdRcZlOARi1VDYqac7JYodjRC3OS0Pi5CCwROgVbEXdHYR/3x/nSTblw16Yi0igTrTdsAfStiFHVw==</go:docsCustomData>
+  <go:docsCustomData xmlns:go="http://customooxmlschemas.google.com/" roundtripDataSignature="AMtx7miYOGqLZEaFGOLOvk/IL4jzKhC7Xg==">AMUW2mVGEdjYHg+RgHQJjPhPAOznauNc6lEGzLnbchsKAcEuiKcWtLZYzOJjLcFN5XPzXk3saidJTNMFJD7mdGRmbpVPXdTa9SqzHyKmgo+ah3QFu5er8RRXZ70nsaRvyQAE0FZ8dLWNsLyUYDScph700mYeTsZSoOQnVfM4EyV372zoTUMQxPAbSWZ90iTP+xzDp7Z6+Z6Ivzu1GaY0fkIFbCM3bGkOywph/su3tg6YvJ6JipD+SZrVImyDSNUZjtQFExc7+N1YsUZrlcj6G5z71D9YZVgtsw==</go:docsCustomData>
 </go:gDocsCustomXmlDataStorage>
 </file>
 

</xml_diff>